<commit_message>
Added report files and folders
</commit_message>
<xml_diff>
--- a/full_report/Word_Report/Capstone-Group1.docx
+++ b/full_report/Word_Report/Capstone-Group1.docx
@@ -2,6 +2,19 @@
 <file path=word/document.xml><?xml version="1.0" encoding="utf-8"?>
 <w:document xmlns:wpc="http://schemas.microsoft.com/office/word/2010/wordprocessingCanvas" xmlns:cx="http://schemas.microsoft.com/office/drawing/2014/chartex" xmlns:cx1="http://schemas.microsoft.com/office/drawing/2015/9/8/chartex" xmlns:cx2="http://schemas.microsoft.com/office/drawing/2015/10/21/chartex" xmlns:cx3="http://schemas.microsoft.com/office/drawing/2016/5/9/chartex" xmlns:cx4="http://schemas.microsoft.com/office/drawing/2016/5/10/chartex" xmlns:cx5="http://schemas.microsoft.com/office/drawing/2016/5/11/chartex" xmlns:cx6="http://schemas.microsoft.com/office/drawing/2016/5/12/chartex" xmlns:cx7="http://schemas.microsoft.com/office/drawing/2016/5/13/chartex" xmlns:cx8="http://schemas.microsoft.com/office/drawing/2016/5/14/chartex" xmlns:mc="http://schemas.openxmlformats.org/markup-compatibility/2006" xmlns:aink="http://schemas.microsoft.com/office/drawing/2016/ink" xmlns:am3d="http://schemas.microsoft.com/office/drawing/2017/model3d" xmlns:o="urn:schemas-microsoft-com:office:office" xmlns:oel="http://schemas.microsoft.com/office/2019/extlst" xmlns:r="http://schemas.openxmlformats.org/officeDocument/2006/relationships" xmlns:m="http://schemas.openxmlformats.org/officeDocument/2006/math" xmlns:v="urn:schemas-microsoft-com:vml" xmlns:wp14="http://schemas.microsoft.com/office/word/2010/wordprocessingDrawing" xmlns:wp="http://schemas.openxmlformats.org/drawingml/2006/wordprocessingDrawing" xmlns:w10="urn:schemas-microsoft-com:office:word" xmlns:w="http://schemas.openxmlformats.org/wordprocessingml/2006/main" xmlns:w14="http://schemas.microsoft.com/office/word/2010/wordml" xmlns:w15="http://schemas.microsoft.com/office/word/2012/wordml" xmlns:w16cex="http://schemas.microsoft.com/office/word/2018/wordml/cex" xmlns:w16cid="http://schemas.microsoft.com/office/word/2016/wordml/cid" xmlns:w16="http://schemas.microsoft.com/office/word/2018/wordml" xmlns:w16sdtdh="http://schemas.microsoft.com/office/word/2020/wordml/sdtdatahash" xmlns:w16se="http://schemas.microsoft.com/office/word/2015/wordml/symex" xmlns:wpg="http://schemas.microsoft.com/office/word/2010/wordprocessingGroup" xmlns:wpi="http://schemas.microsoft.com/office/word/2010/wordprocessingInk" xmlns:wne="http://schemas.microsoft.com/office/word/2006/wordml" xmlns:wps="http://schemas.microsoft.com/office/word/2010/wordprocessingShape" mc:Ignorable="w14 w15 w16se w16cid w16 w16cex w16sdtdh wp14">
   <w:body>
+    <w:p>
+      <w:pPr>
+        <w:autoSpaceDE w:val="0"/>
+        <w:autoSpaceDN w:val="0"/>
+        <w:adjustRightInd w:val="0"/>
+        <w:spacing w:after="0" w:line="240" w:lineRule="auto"/>
+        <w:rPr>
+          <w:rFonts w:asciiTheme="majorBidi" w:hAnsiTheme="majorBidi" w:cstheme="majorBidi"/>
+          <w:sz w:val="34"/>
+          <w:szCs w:val="34"/>
+        </w:rPr>
+      </w:pPr>
+    </w:p>
     <w:p>
       <w:pPr>
         <w:autoSpaceDE w:val="0"/>
@@ -324,7 +337,25 @@
           <w:sz w:val="41"/>
           <w:szCs w:val="41"/>
         </w:rPr>
-        <w:t>Mapping Deprived Areas in Low and Middle Income Countries (LMIC)</w:t>
+        <w:t xml:space="preserve">Mapping Deprived Areas in </w:t>
+      </w:r>
+      <w:proofErr w:type="gramStart"/>
+      <w:r>
+        <w:rPr>
+          <w:rFonts w:asciiTheme="majorBidi" w:hAnsiTheme="majorBidi" w:cstheme="majorBidi"/>
+          <w:sz w:val="41"/>
+          <w:szCs w:val="41"/>
+        </w:rPr>
+        <w:t>Low and Middle Income</w:t>
+      </w:r>
+      <w:proofErr w:type="gramEnd"/>
+      <w:r>
+        <w:rPr>
+          <w:rFonts w:asciiTheme="majorBidi" w:hAnsiTheme="majorBidi" w:cstheme="majorBidi"/>
+          <w:sz w:val="41"/>
+          <w:szCs w:val="41"/>
+        </w:rPr>
+        <w:t xml:space="preserve"> Countries (LMIC)</w:t>
       </w:r>
     </w:p>
     <w:p>
@@ -573,6 +604,7 @@
           <w:rFonts w:asciiTheme="majorBidi" w:hAnsiTheme="majorBidi" w:cstheme="majorBidi"/>
           <w:noProof/>
         </w:rPr>
+        <w:lastRenderedPageBreak/>
         <mc:AlternateContent>
           <mc:Choice Requires="wps">
             <w:drawing>
@@ -1905,7 +1937,6 @@
       </w:pPr>
       <w:bookmarkStart w:id="0" w:name="_Toc91714543"/>
       <w:r>
-        <w:lastRenderedPageBreak/>
         <w:t>Introduction</w:t>
       </w:r>
       <w:bookmarkEnd w:id="0"/>
@@ -2017,21 +2048,23 @@
           <w:sz w:val="23"/>
           <w:szCs w:val="23"/>
         </w:rPr>
-        <w:t xml:space="preserve">This capstone project's primary objective is to map deprived areas in low and middle income countries by developing a comprehensive geospatial analysis framework. This framework will be enriched with machine learning and deep learning models, mainly focusing on African cities, specifically Lagos and Kano in Nigeria. This project will utilize open geospatial data sources, including Google Maps Engine, and OpenStreetMap. The best-performing model will be </w:t>
-      </w:r>
+        <w:t xml:space="preserve">This capstone project's primary objective is to map deprived areas in </w:t>
+      </w:r>
+      <w:proofErr w:type="gramStart"/>
       <w:r>
         <w:rPr>
           <w:sz w:val="23"/>
           <w:szCs w:val="23"/>
         </w:rPr>
-        <w:t>analyzed</w:t>
-      </w:r>
+        <w:t>low and middle income</w:t>
+      </w:r>
+      <w:proofErr w:type="gramEnd"/>
       <w:r>
         <w:rPr>
           <w:sz w:val="23"/>
           <w:szCs w:val="23"/>
         </w:rPr>
-        <w:t xml:space="preserve"> based on results obtained by using the same model in other cities and ranking them based on performance metrics such as F1 score. This model should be able to generalize to other cities for identifying deprived areas.</w:t>
+        <w:t xml:space="preserve"> countries by developing a comprehensive geospatial analysis framework. This framework will be enriched with machine learning and deep learning models, mainly focusing on African cities, specifically Lagos and Kano in Nigeria. This project will utilize open geospatial data sources, including Google Maps Engine, and OpenStreetMap. The best-performing model will be analyzed based on results obtained by using the same model in other cities and ranking them based on performance metrics such as F1 score. This model should be able to generalize to other cities for identifying deprived areas.</w:t>
       </w:r>
     </w:p>
     <w:p>
@@ -2047,6 +2080,111 @@
     <w:p>
       <w:pPr>
         <w:pStyle w:val="Default"/>
+      </w:pPr>
+    </w:p>
+    <w:p>
+      <w:pPr>
+        <w:rPr>
+          <w:sz w:val="23"/>
+          <w:szCs w:val="23"/>
+        </w:rPr>
+      </w:pPr>
+      <w:r>
+        <w:t xml:space="preserve"> </w:t>
+      </w:r>
+      <w:r>
+        <w:rPr>
+          <w:sz w:val="23"/>
+          <w:szCs w:val="23"/>
+        </w:rPr>
+        <w:t xml:space="preserve">The approach of the project is </w:t>
+      </w:r>
+      <w:proofErr w:type="gramStart"/>
+      <w:r>
+        <w:rPr>
+          <w:sz w:val="23"/>
+          <w:szCs w:val="23"/>
+        </w:rPr>
+        <w:t>Multiple-layered</w:t>
+      </w:r>
+      <w:proofErr w:type="gramEnd"/>
+      <w:r>
+        <w:rPr>
+          <w:sz w:val="23"/>
+          <w:szCs w:val="23"/>
+        </w:rPr>
+        <w:t>. The initial layer involves conducting a detailed geospatial analysis of Lagos and Kano, where factors such as urban infrastructure (e.g., health, schools, and employment opportunities) [1] population density, and other significant geographic elements are explored to understand their impact on urban deprivation. After this analysis, the project will integrate these geospatial insights with sophisticated machine learning and deep learning algorithms. Both machine learning and deep learning mythologies are crucial in this project, as they facilitate the processing of extensive datasets and enable the identification of intricate patterns in urban environments. These approaches significantly enhance the precision and depth of deprivation classification in cities like Lagos and Kano, leveraging the strengths of each method to achieve a more comprehensive analysis.</w:t>
+      </w:r>
+      <w:r>
+        <w:rPr>
+          <w:sz w:val="23"/>
+          <w:szCs w:val="23"/>
+        </w:rPr>
+        <w:t xml:space="preserve"> There are </w:t>
+      </w:r>
+      <w:r>
+        <w:rPr>
+          <w:sz w:val="23"/>
+          <w:szCs w:val="23"/>
+        </w:rPr>
+        <w:t>some</w:t>
+      </w:r>
+      <w:r>
+        <w:rPr>
+          <w:sz w:val="23"/>
+          <w:szCs w:val="23"/>
+        </w:rPr>
+        <w:t xml:space="preserve"> challenges like having</w:t>
+      </w:r>
+      <w:r>
+        <w:rPr>
+          <w:sz w:val="23"/>
+          <w:szCs w:val="23"/>
+        </w:rPr>
+        <w:t xml:space="preserve"> imbalanced data with fewer data points for deprived regions [2] which can affect our model’s performance.</w:t>
+      </w:r>
+      <w:r>
+        <w:rPr>
+          <w:sz w:val="23"/>
+          <w:szCs w:val="23"/>
+        </w:rPr>
+        <w:t xml:space="preserve"> </w:t>
+      </w:r>
+      <w:r>
+        <w:rPr>
+          <w:sz w:val="23"/>
+          <w:szCs w:val="23"/>
+        </w:rPr>
+        <w:t xml:space="preserve">Therefore, data augmentation methods like image flipping, changing brightness and contrast, </w:t>
+      </w:r>
+      <w:r>
+        <w:rPr>
+          <w:sz w:val="23"/>
+          <w:szCs w:val="23"/>
+        </w:rPr>
+        <w:t xml:space="preserve">and </w:t>
+      </w:r>
+      <w:r>
+        <w:rPr>
+          <w:sz w:val="23"/>
+          <w:szCs w:val="23"/>
+        </w:rPr>
+        <w:t>increasing synthetical training samples for deprived areas.</w:t>
+      </w:r>
+      <w:r>
+        <w:rPr>
+          <w:sz w:val="23"/>
+          <w:szCs w:val="23"/>
+        </w:rPr>
+        <w:t xml:space="preserve"> </w:t>
+      </w:r>
+    </w:p>
+    <w:p>
+      <w:pPr>
+        <w:rPr>
+          <w:sz w:val="23"/>
+          <w:szCs w:val="23"/>
+        </w:rPr>
       </w:pPr>
     </w:p>
     <w:p>
@@ -2056,53 +2194,6 @@
           <w:color w:val="000000"/>
         </w:rPr>
       </w:pPr>
-      <w:r>
-        <w:t xml:space="preserve"> </w:t>
-      </w:r>
-      <w:r>
-        <w:rPr>
-          <w:sz w:val="23"/>
-          <w:szCs w:val="23"/>
-        </w:rPr>
-        <w:t xml:space="preserve">The approach of the project is </w:t>
-      </w:r>
-      <w:proofErr w:type="gramStart"/>
-      <w:r>
-        <w:rPr>
-          <w:sz w:val="23"/>
-          <w:szCs w:val="23"/>
-        </w:rPr>
-        <w:t>Multiple</w:t>
-      </w:r>
-      <w:r>
-        <w:rPr>
-          <w:sz w:val="23"/>
-          <w:szCs w:val="23"/>
-        </w:rPr>
-        <w:t>-layered</w:t>
-      </w:r>
-      <w:proofErr w:type="gramEnd"/>
-      <w:r>
-        <w:rPr>
-          <w:sz w:val="23"/>
-          <w:szCs w:val="23"/>
-        </w:rPr>
-        <w:t>. The initial layer involves conducting a detailed geospatial analysis of Lagos and Kano, where factors such as urban infrastructure (e.g., health, schools, and employment opportunities) [1] population density, and other significant geographic elements are explored to understand their impact on urban deprivation. After this analysis, the project will integrate these geospatial insights with sophisticated</w:t>
-      </w:r>
-      <w:r>
-        <w:rPr>
-          <w:sz w:val="23"/>
-          <w:szCs w:val="23"/>
-        </w:rPr>
-        <w:t xml:space="preserve"> </w:t>
-      </w:r>
-      <w:r>
-        <w:rPr>
-          <w:sz w:val="23"/>
-          <w:szCs w:val="23"/>
-        </w:rPr>
-        <w:t>machine learning and deep learning algorithms. Both machine learning and deep learning mythologies are crucial in this project, as they facilitate the processing of extensive datasets and enable the identification of intricate patterns in urban environments. These approaches significantly enhance the precision and depth of deprivation classification in cities like Lagos and Kano, leveraging the strengths of each method to achieve a more comprehensive analysis.</w:t>
-      </w:r>
     </w:p>
     <w:p>
       <w:pPr>
@@ -2110,6 +2201,7 @@
       </w:pPr>
       <w:bookmarkStart w:id="3" w:name="_Toc91714546"/>
       <w:r>
+        <w:lastRenderedPageBreak/>
         <w:t>Solution and Methodology</w:t>
       </w:r>
       <w:bookmarkEnd w:id="3"/>
@@ -2305,7 +2397,6 @@
         <w:rPr>
           <w:noProof/>
         </w:rPr>
-        <w:lastRenderedPageBreak/>
         <w:drawing>
           <wp:inline distT="0" distB="0" distL="0" distR="0" wp14:anchorId="26528B00" wp14:editId="573EA89A">
             <wp:extent cx="5943600" cy="2971800"/>
@@ -2527,6 +2618,7 @@
         <w:rPr>
           <w:noProof/>
         </w:rPr>
+        <w:lastRenderedPageBreak/>
         <w:drawing>
           <wp:inline distT="0" distB="0" distL="0" distR="0" wp14:anchorId="6BACFBCB" wp14:editId="51013955">
             <wp:extent cx="5943600" cy="2441050"/>
@@ -2939,6 +3031,7 @@
           <w:rFonts w:asciiTheme="majorBidi" w:hAnsiTheme="majorBidi" w:cstheme="majorBidi"/>
           <w:noProof/>
         </w:rPr>
+        <w:lastRenderedPageBreak/>
         <w:drawing>
           <wp:anchor distT="0" distB="0" distL="114300" distR="114300" simplePos="0" relativeHeight="251659264" behindDoc="1" locked="0" layoutInCell="1" allowOverlap="1" wp14:anchorId="2E27E459" wp14:editId="18B07ADD">
             <wp:simplePos x="0" y="0"/>
@@ -3160,7 +3253,6 @@
           <w:rFonts w:asciiTheme="majorBidi" w:hAnsiTheme="majorBidi" w:cstheme="majorBidi"/>
           <w:noProof/>
         </w:rPr>
-        <w:lastRenderedPageBreak/>
         <w:drawing>
           <wp:inline distT="0" distB="0" distL="0" distR="0" wp14:anchorId="70E6A8EB" wp14:editId="3AD21775">
             <wp:extent cx="5943600" cy="4363085"/>
@@ -3593,7 +3685,6 @@
       </w:pPr>
       <w:bookmarkStart w:id="9" w:name="_Toc91714552"/>
       <w:r>
-        <w:lastRenderedPageBreak/>
         <w:t>Conclusion</w:t>
       </w:r>
       <w:bookmarkEnd w:id="9"/>
@@ -3682,7 +3773,6 @@
           <w:citation/>
         </w:sdtPr>
         <w:sdtContent>
-          <w:proofErr w:type="spellEnd"/>
           <w:r>
             <w:rPr>
               <w:rFonts w:asciiTheme="majorBidi" w:hAnsiTheme="majorBidi" w:cstheme="majorBidi"/>
@@ -3721,7 +3811,6 @@
             </w:rPr>
             <w:fldChar w:fldCharType="end"/>
           </w:r>
-          <w:proofErr w:type="spellStart"/>
         </w:sdtContent>
       </w:sdt>
       <w:r>
@@ -3937,7 +4026,7 @@
                         <w:sz w:val="23"/>
                         <w:szCs w:val="23"/>
                       </w:rPr>
-                      <w:t xml:space="preserve">[1] Owusu, M., Engstrom, R., Thomson, D., Kuffer, M., &amp; Mann, M. L. (2023, November 8). </w:t>
+                      <w:t xml:space="preserve"> Owusu, M., Engstrom, R., Thomson, D., Kuffer, M., &amp; Mann, M. L. (2023, November 8). </w:t>
                     </w:r>
                     <w:r>
                       <w:rPr>
@@ -3993,27 +4082,41 @@
                       <w:pStyle w:val="Bibliography"/>
                       <w:rPr>
                         <w:noProof/>
+                        <w:lang w:val="en-IN"/>
                       </w:rPr>
                     </w:pPr>
                     <w:r>
                       <w:rPr>
                         <w:noProof/>
+                        <w:lang w:val="en-IN"/>
                       </w:rPr>
-                      <w:t xml:space="preserve">R. Guerraoui, "Genuine atomic multicast in asynchronous distributed systems," </w:t>
+                      <w:t xml:space="preserve">Engstrom, R., Owusu, M., Nair, A., Jafari, A., Thomson, D., &amp; Kuffer, M. (2023). Evaluating the ability to use contextual features to map deprived areas ‘slums’ in multiple cities. </w:t>
                     </w:r>
                     <w:r>
                       <w:rPr>
                         <w:i/>
                         <w:iCs/>
                         <w:noProof/>
+                        <w:lang w:val="en-IN"/>
                       </w:rPr>
-                      <w:t xml:space="preserve">Theoretical, </w:t>
+                      <w:t xml:space="preserve">IGARSS 2023 - 2023 IEEE </w:t>
+                    </w:r>
+                    <w:r>
+                      <w:rPr>
+                        <w:i/>
+                        <w:iCs/>
+                        <w:noProof/>
+                        <w:lang w:val="en-IN"/>
+                      </w:rPr>
+                      <w:lastRenderedPageBreak/>
+                      <w:t>International Geoscience and Remote Sensing Symposium</w:t>
                     </w:r>
                     <w:r>
                       <w:rPr>
                         <w:noProof/>
+                        <w:lang w:val="en-IN"/>
                       </w:rPr>
-                      <w:t xml:space="preserve">2001. </w:t>
+                      <w:t xml:space="preserve">. https://doi.org/10.1109/igarss52108.2023.10282954 </w:t>
                     </w:r>
                   </w:p>
                 </w:tc>
@@ -4039,6 +4142,7 @@
                       <w:rPr>
                         <w:noProof/>
                       </w:rPr>
+                      <w:lastRenderedPageBreak/>
                       <w:t xml:space="preserve">[3] </w:t>
                     </w:r>
                   </w:p>
@@ -4053,28 +4157,40 @@
                       <w:pStyle w:val="Bibliography"/>
                       <w:rPr>
                         <w:noProof/>
+                        <w:lang w:val="en-IN"/>
                       </w:rPr>
                     </w:pPr>
                     <w:r>
                       <w:rPr>
                         <w:noProof/>
+                        <w:lang w:val="en-IN"/>
                       </w:rPr>
-                      <w:t xml:space="preserve">J. R. Douceur, </w:t>
+                      <w:t xml:space="preserve">Runfola, D., Stefanidis, A., Lv, Z., O’Brien, J., &amp; Baier, H. (2024). A multi-glimpse deep learning architecture to estimate socioeconomic census metrics in the context of extreme scope variance. </w:t>
                     </w:r>
                     <w:r>
                       <w:rPr>
                         <w:i/>
                         <w:iCs/>
                         <w:noProof/>
+                        <w:lang w:val="en-IN"/>
                       </w:rPr>
-                      <w:t xml:space="preserve">IPTPS '01., </w:t>
+                      <w:t>International Journal of Geographical Information Science</w:t>
                     </w:r>
                     <w:r>
                       <w:rPr>
                         <w:noProof/>
+                        <w:lang w:val="en-IN"/>
                       </w:rPr>
-                      <w:t xml:space="preserve">2001. </w:t>
+                      <w:t xml:space="preserve">, 1–25. https://doi.org/10.1080/13658816.2024.2305636 </w:t>
                     </w:r>
+                  </w:p>
+                  <w:p>
+                    <w:pPr>
+                      <w:pStyle w:val="Bibliography"/>
+                      <w:rPr>
+                        <w:noProof/>
+                      </w:rPr>
+                    </w:pPr>
                   </w:p>
                 </w:tc>
               </w:tr>

</xml_diff>